<commit_message>
Added raw data and made charts consistent in doc
Also added silk screen to PCB for production
</commit_message>
<xml_diff>
--- a/Documentation/Data Summary - Round 2.docx
+++ b/Documentation/Data Summary - Round 2.docx
@@ -153,10 +153,10 @@
           <w:noProof/>
         </w:rPr>
         <w:drawing>
-          <wp:inline distT="0" distB="0" distL="0" distR="0" wp14:anchorId="3319B74C">
-            <wp:extent cx="3802977" cy="2286000"/>
-            <wp:effectExtent l="0" t="0" r="7620" b="0"/>
-            <wp:docPr id="4" name="Picture 4"/>
+          <wp:inline distT="0" distB="0" distL="0" distR="0" wp14:anchorId="7099A686">
+            <wp:extent cx="3785616" cy="2275564"/>
+            <wp:effectExtent l="0" t="0" r="5715" b="0"/>
+            <wp:docPr id="3" name="Picture 3"/>
             <wp:cNvGraphicFramePr>
               <a:graphicFrameLocks xmlns:a="http://schemas.openxmlformats.org/drawingml/2006/main" noChangeAspect="1"/>
             </wp:cNvGraphicFramePr>
@@ -164,7 +164,7 @@
               <a:graphicData uri="http://schemas.openxmlformats.org/drawingml/2006/picture">
                 <pic:pic xmlns:pic="http://schemas.openxmlformats.org/drawingml/2006/picture">
                   <pic:nvPicPr>
-                    <pic:cNvPr id="0" name="Picture 5"/>
+                    <pic:cNvPr id="0" name="Picture 2"/>
                     <pic:cNvPicPr>
                       <a:picLocks noChangeAspect="1" noChangeArrowheads="1"/>
                     </pic:cNvPicPr>
@@ -185,7 +185,7 @@
                   <pic:spPr bwMode="auto">
                     <a:xfrm>
                       <a:off x="0" y="0"/>
-                      <a:ext cx="3802977" cy="2286000"/>
+                      <a:ext cx="3785616" cy="2275564"/>
                     </a:xfrm>
                     <a:prstGeom prst="rect">
                       <a:avLst/>
@@ -240,10 +240,10 @@
           <w:noProof/>
         </w:rPr>
         <w:drawing>
-          <wp:inline distT="0" distB="0" distL="0" distR="0" wp14:anchorId="381945BA">
-            <wp:extent cx="3802977" cy="2286000"/>
-            <wp:effectExtent l="0" t="0" r="7620" b="0"/>
-            <wp:docPr id="5" name="Picture 5"/>
+          <wp:inline distT="0" distB="0" distL="0" distR="0" wp14:anchorId="4AFB504D">
+            <wp:extent cx="3785616" cy="2270321"/>
+            <wp:effectExtent l="0" t="0" r="5715" b="0"/>
+            <wp:docPr id="7" name="Picture 7"/>
             <wp:cNvGraphicFramePr>
               <a:graphicFrameLocks xmlns:a="http://schemas.openxmlformats.org/drawingml/2006/main" noChangeAspect="1"/>
             </wp:cNvGraphicFramePr>
@@ -251,7 +251,7 @@
               <a:graphicData uri="http://schemas.openxmlformats.org/drawingml/2006/picture">
                 <pic:pic xmlns:pic="http://schemas.openxmlformats.org/drawingml/2006/picture">
                   <pic:nvPicPr>
-                    <pic:cNvPr id="0" name="Picture 6"/>
+                    <pic:cNvPr id="0" name="Picture 3"/>
                     <pic:cNvPicPr>
                       <a:picLocks noChangeAspect="1" noChangeArrowheads="1"/>
                     </pic:cNvPicPr>
@@ -272,7 +272,7 @@
                   <pic:spPr bwMode="auto">
                     <a:xfrm>
                       <a:off x="0" y="0"/>
-                      <a:ext cx="3802977" cy="2286000"/>
+                      <a:ext cx="3785616" cy="2270321"/>
                     </a:xfrm>
                     <a:prstGeom prst="rect">
                       <a:avLst/>
@@ -325,10 +325,10 @@
           <w:noProof/>
         </w:rPr>
         <w:drawing>
-          <wp:inline distT="0" distB="0" distL="0" distR="0" wp14:anchorId="34C4E6E3">
-            <wp:extent cx="3787131" cy="2276475"/>
-            <wp:effectExtent l="0" t="0" r="4445" b="0"/>
-            <wp:docPr id="6" name="Picture 6"/>
+          <wp:inline distT="0" distB="0" distL="0" distR="0" wp14:anchorId="632B0BC1">
+            <wp:extent cx="3785616" cy="2275564"/>
+            <wp:effectExtent l="0" t="0" r="5715" b="0"/>
+            <wp:docPr id="8" name="Picture 8"/>
             <wp:cNvGraphicFramePr>
               <a:graphicFrameLocks xmlns:a="http://schemas.openxmlformats.org/drawingml/2006/main" noChangeAspect="1"/>
             </wp:cNvGraphicFramePr>
@@ -336,7 +336,7 @@
               <a:graphicData uri="http://schemas.openxmlformats.org/drawingml/2006/picture">
                 <pic:pic xmlns:pic="http://schemas.openxmlformats.org/drawingml/2006/picture">
                   <pic:nvPicPr>
-                    <pic:cNvPr id="0" name="Picture 7"/>
+                    <pic:cNvPr id="0" name="Picture 4"/>
                     <pic:cNvPicPr>
                       <a:picLocks noChangeAspect="1" noChangeArrowheads="1"/>
                     </pic:cNvPicPr>
@@ -357,7 +357,7 @@
                   <pic:spPr bwMode="auto">
                     <a:xfrm>
                       <a:off x="0" y="0"/>
-                      <a:ext cx="3792845" cy="2279910"/>
+                      <a:ext cx="3785616" cy="2275564"/>
                     </a:xfrm>
                     <a:prstGeom prst="rect">
                       <a:avLst/>
@@ -484,24 +484,12 @@
     </w:p>
     <w:p>
       <w:r>
-        <w:t xml:space="preserve">Average time to sleep without sleep coach: </w:t>
-      </w:r>
-      <w:r>
-        <w:t>49</w:t>
-      </w:r>
-      <w:r>
-        <w:t xml:space="preserve"> minutes </w:t>
-      </w:r>
-    </w:p>
-    <w:p>
-      <w:r>
-        <w:t>Average time to sleep with sleep coach: 15 minutes</w:t>
-      </w:r>
-      <w:r>
-        <w:t xml:space="preserve"> (12 minutes with outlier removed)</w:t>
-      </w:r>
-      <w:r>
-        <w:t>.</w:t>
+        <w:t xml:space="preserve">Average time to sleep without sleep coach: 49 minutes </w:t>
+      </w:r>
+    </w:p>
+    <w:p>
+      <w:r>
+        <w:t>Average time to sleep with sleep coach: 15 minutes (12 minutes with outlier removed).</w:t>
       </w:r>
     </w:p>
     <w:p>
@@ -542,6 +530,7 @@
       </w:r>
     </w:p>
     <w:p>
+      <w:bookmarkStart w:id="0" w:name="_GoBack"/>
       <w:r>
         <w:rPr>
           <w:noProof/>
@@ -592,30 +581,16 @@
           </wp:inline>
         </w:drawing>
       </w:r>
-    </w:p>
-    <w:p>
-      <w:r>
-        <w:t xml:space="preserve">Average time to sleep without sleep coach: </w:t>
-      </w:r>
-      <w:r>
-        <w:t>149</w:t>
-      </w:r>
-      <w:r>
-        <w:t xml:space="preserve"> minutes</w:t>
-      </w:r>
-      <w:r>
-        <w:t>.</w:t>
-      </w:r>
-    </w:p>
-    <w:p>
-      <w:r>
-        <w:t xml:space="preserve">Average time to sleep with sleep coach: </w:t>
-      </w:r>
-      <w:r>
-        <w:t>49</w:t>
-      </w:r>
-      <w:r>
-        <w:t xml:space="preserve"> minutes.</w:t>
+      <w:bookmarkEnd w:id="0"/>
+    </w:p>
+    <w:p>
+      <w:r>
+        <w:t>Average time to sleep without sleep coach: 149 minutes.</w:t>
+      </w:r>
+    </w:p>
+    <w:p>
+      <w:r>
+        <w:t>Average time to sleep with sleep coach: 49 minutes.</w:t>
       </w:r>
     </w:p>
     <w:p>
@@ -626,10 +601,7 @@
         </w:rPr>
       </w:pPr>
       <w:r>
-        <w:t xml:space="preserve">User </w:t>
-      </w:r>
-      <w:r>
-        <w:t>Thoughts: “</w:t>
+        <w:t>User Thoughts: “</w:t>
       </w:r>
       <w:r>
         <w:rPr>
@@ -721,8 +693,6 @@
       <w:r>
         <w:t xml:space="preserve"> the study.</w:t>
       </w:r>
-      <w:bookmarkStart w:id="0" w:name="_GoBack"/>
-      <w:bookmarkEnd w:id="0"/>
     </w:p>
     <w:sectPr>
       <w:pgSz w:w="12240" w:h="15840"/>

</xml_diff>

<commit_message>
Started quoting boards and lasercutting
Created initial laser cut design for production and created some assets
for logo creation. Also created BOM for circuit manufacture.
</commit_message>
<xml_diff>
--- a/Documentation/Data Summary - Round 2.docx
+++ b/Documentation/Data Summary - Round 2.docx
@@ -46,13 +46,8 @@
         <w:t xml:space="preserve"> via a daily survey and seep tracking smartphone app</w:t>
       </w:r>
       <w:r>
-        <w:t xml:space="preserve">. I had the </w:t>
-      </w:r>
-      <w:proofErr w:type="gramStart"/>
-      <w:r>
-        <w:t>users</w:t>
-      </w:r>
-      <w:proofErr w:type="gramEnd"/>
+        <w:t>. I had the users</w:t>
+      </w:r>
       <w:r>
         <w:t xml:space="preserve"> record data for 3</w:t>
       </w:r>
@@ -92,15 +87,7 @@
         <w:t xml:space="preserve">adjustable </w:t>
       </w:r>
       <w:r>
-        <w:t xml:space="preserve">high-intensity light that can shine through your eyelids in a </w:t>
-      </w:r>
-      <w:proofErr w:type="spellStart"/>
-      <w:r>
-        <w:t>sinusoidally</w:t>
-      </w:r>
-      <w:proofErr w:type="spellEnd"/>
-      <w:r>
-        <w:t xml:space="preserve"> increasing and decreasing pattern of brightness with a period that lengthens over time. You match your breathing up with the intensity of the light, and over time your breathing slows. </w:t>
+        <w:t xml:space="preserve">high-intensity light that can shine through your eyelids in a sinusoidally increasing and decreasing pattern of brightness with a period that lengthens over time. You match your breathing up with the intensity of the light, and over time your breathing slows. </w:t>
       </w:r>
     </w:p>
     <w:p>
@@ -530,7 +517,6 @@
       </w:r>
     </w:p>
     <w:p>
-      <w:bookmarkStart w:id="0" w:name="_GoBack"/>
       <w:r>
         <w:rPr>
           <w:noProof/>
@@ -581,7 +567,6 @@
           </wp:inline>
         </w:drawing>
       </w:r>
-      <w:bookmarkEnd w:id="0"/>
     </w:p>
     <w:p>
       <w:r>
@@ -620,6 +605,81 @@
     </w:p>
     <w:p>
       <w:pPr>
+        <w:rPr>
+          <w:rFonts w:ascii="Calibri" w:eastAsia="Times New Roman" w:hAnsi="Calibri" w:cs="Times New Roman"/>
+          <w:b/>
+          <w:color w:val="000000"/>
+        </w:rPr>
+      </w:pPr>
+      <w:r>
+        <w:rPr>
+          <w:rFonts w:ascii="Calibri" w:eastAsia="Times New Roman" w:hAnsi="Calibri" w:cs="Times New Roman"/>
+          <w:b/>
+          <w:color w:val="000000"/>
+        </w:rPr>
+        <w:t xml:space="preserve">User 6: </w:t>
+      </w:r>
+    </w:p>
+    <w:p>
+      <w:pPr>
+        <w:rPr>
+          <w:rFonts w:ascii="Calibri" w:eastAsia="Times New Roman" w:hAnsi="Calibri" w:cs="Times New Roman"/>
+          <w:b/>
+          <w:color w:val="000000"/>
+        </w:rPr>
+      </w:pPr>
+      <w:r>
+        <w:rPr>
+          <w:noProof/>
+        </w:rPr>
+        <w:drawing>
+          <wp:inline distT="0" distB="0" distL="0" distR="0" wp14:anchorId="1BF7A88E" wp14:editId="27F8D968">
+            <wp:extent cx="3785616" cy="2276856"/>
+            <wp:effectExtent l="0" t="0" r="5715" b="9525"/>
+            <wp:docPr id="5" name="Chart 5"/>
+            <wp:cNvGraphicFramePr/>
+            <a:graphic xmlns:a="http://schemas.openxmlformats.org/drawingml/2006/main">
+              <a:graphicData uri="http://schemas.openxmlformats.org/drawingml/2006/chart">
+                <c:chart xmlns:c="http://schemas.openxmlformats.org/drawingml/2006/chart" xmlns:r="http://schemas.openxmlformats.org/officeDocument/2006/relationships" r:id="rId9"/>
+              </a:graphicData>
+            </a:graphic>
+          </wp:inline>
+        </w:drawing>
+      </w:r>
+    </w:p>
+    <w:p>
+      <w:r>
+        <w:t xml:space="preserve">Average time to sleep without sleep coach: </w:t>
+      </w:r>
+      <w:r>
+        <w:t>19.8</w:t>
+      </w:r>
+      <w:r>
+        <w:t xml:space="preserve"> minutes.</w:t>
+      </w:r>
+    </w:p>
+    <w:p>
+      <w:r>
+        <w:t xml:space="preserve">Average time to sleep with sleep coach: </w:t>
+      </w:r>
+      <w:r>
+        <w:t>8.8</w:t>
+      </w:r>
+      <w:r>
+        <w:t xml:space="preserve"> minutes.</w:t>
+      </w:r>
+    </w:p>
+    <w:p>
+      <w:pPr>
+        <w:rPr>
+          <w:rFonts w:ascii="Calibri" w:eastAsia="Times New Roman" w:hAnsi="Calibri" w:cs="Times New Roman"/>
+          <w:b/>
+          <w:color w:val="000000"/>
+        </w:rPr>
+      </w:pPr>
+    </w:p>
+    <w:p>
+      <w:pPr>
         <w:jc w:val="center"/>
         <w:rPr>
           <w:sz w:val="52"/>
@@ -631,6 +691,7 @@
           <w:sz w:val="52"/>
           <w:szCs w:val="52"/>
         </w:rPr>
+        <w:lastRenderedPageBreak/>
         <w:t>Conclusion</w:t>
       </w:r>
     </w:p>
@@ -664,9 +725,15 @@
     </w:p>
     <w:p>
       <w:r>
-        <w:lastRenderedPageBreak/>
         <w:t>User 5 has had serious problems falling asleep, and the data shows that the sleep coach has helped this person consistently fall asleep faster.</w:t>
       </w:r>
+    </w:p>
+    <w:p>
+      <w:r>
+        <w:t>User 6 shows improvement in the regularity of time to fall asleep when using the device. The device also seems to allow this user to fall asleep in under 20 minutes consistently.</w:t>
+      </w:r>
+      <w:bookmarkStart w:id="0" w:name="_GoBack"/>
+      <w:bookmarkEnd w:id="0"/>
     </w:p>
     <w:p>
       <w:r>
@@ -1158,6 +1225,1245 @@
 </w:styles>
 </file>
 
+<file path=word/charts/chart1.xml><?xml version="1.0" encoding="utf-8"?>
+<c:chartSpace xmlns:c="http://schemas.openxmlformats.org/drawingml/2006/chart" xmlns:a="http://schemas.openxmlformats.org/drawingml/2006/main" xmlns:r="http://schemas.openxmlformats.org/officeDocument/2006/relationships">
+  <c:date1904 val="0"/>
+  <c:lang val="en-US"/>
+  <c:roundedCorners val="0"/>
+  <mc:AlternateContent xmlns:mc="http://schemas.openxmlformats.org/markup-compatibility/2006">
+    <mc:Choice xmlns:c14="http://schemas.microsoft.com/office/drawing/2007/8/2/chart" Requires="c14">
+      <c14:style val="102"/>
+    </mc:Choice>
+    <mc:Fallback>
+      <c:style val="2"/>
+    </mc:Fallback>
+  </mc:AlternateContent>
+  <c:chart>
+    <c:autoTitleDeleted val="1"/>
+    <c:plotArea>
+      <c:layout/>
+      <c:scatterChart>
+        <c:scatterStyle val="lineMarker"/>
+        <c:varyColors val="0"/>
+        <c:ser>
+          <c:idx val="0"/>
+          <c:order val="0"/>
+          <c:tx>
+            <c:strRef>
+              <c:f>'User 6 Data'!$C$1</c:f>
+              <c:strCache>
+                <c:ptCount val="1"/>
+                <c:pt idx="0">
+                  <c:v>Without Coach</c:v>
+                </c:pt>
+              </c:strCache>
+            </c:strRef>
+          </c:tx>
+          <c:spPr>
+            <a:ln w="19050" cap="rnd">
+              <a:noFill/>
+              <a:round/>
+            </a:ln>
+            <a:effectLst/>
+          </c:spPr>
+          <c:marker>
+            <c:symbol val="circle"/>
+            <c:size val="5"/>
+            <c:spPr>
+              <a:solidFill>
+                <a:schemeClr val="accent1"/>
+              </a:solidFill>
+              <a:ln w="9525">
+                <a:solidFill>
+                  <a:schemeClr val="accent1"/>
+                </a:solidFill>
+              </a:ln>
+              <a:effectLst/>
+            </c:spPr>
+          </c:marker>
+          <c:xVal>
+            <c:numRef>
+              <c:f>'User 6 Data'!$B$2:$B$21</c:f>
+              <c:numCache>
+                <c:formatCode>General</c:formatCode>
+                <c:ptCount val="20"/>
+                <c:pt idx="0">
+                  <c:v>1</c:v>
+                </c:pt>
+                <c:pt idx="1">
+                  <c:v>2</c:v>
+                </c:pt>
+                <c:pt idx="2">
+                  <c:v>3</c:v>
+                </c:pt>
+                <c:pt idx="3">
+                  <c:v>4</c:v>
+                </c:pt>
+                <c:pt idx="4">
+                  <c:v>5</c:v>
+                </c:pt>
+                <c:pt idx="5">
+                  <c:v>6</c:v>
+                </c:pt>
+                <c:pt idx="6">
+                  <c:v>7</c:v>
+                </c:pt>
+                <c:pt idx="7">
+                  <c:v>8</c:v>
+                </c:pt>
+                <c:pt idx="8">
+                  <c:v>9</c:v>
+                </c:pt>
+                <c:pt idx="9">
+                  <c:v>10</c:v>
+                </c:pt>
+                <c:pt idx="10">
+                  <c:v>11</c:v>
+                </c:pt>
+                <c:pt idx="11">
+                  <c:v>12</c:v>
+                </c:pt>
+                <c:pt idx="12">
+                  <c:v>13</c:v>
+                </c:pt>
+                <c:pt idx="13">
+                  <c:v>14</c:v>
+                </c:pt>
+                <c:pt idx="14">
+                  <c:v>15</c:v>
+                </c:pt>
+                <c:pt idx="15">
+                  <c:v>16</c:v>
+                </c:pt>
+                <c:pt idx="16">
+                  <c:v>17</c:v>
+                </c:pt>
+                <c:pt idx="17">
+                  <c:v>18</c:v>
+                </c:pt>
+                <c:pt idx="18">
+                  <c:v>19</c:v>
+                </c:pt>
+                <c:pt idx="19">
+                  <c:v>20</c:v>
+                </c:pt>
+              </c:numCache>
+            </c:numRef>
+          </c:xVal>
+          <c:yVal>
+            <c:numRef>
+              <c:f>'User 6 Data'!$C$2:$C$21</c:f>
+              <c:numCache>
+                <c:formatCode>General</c:formatCode>
+                <c:ptCount val="20"/>
+                <c:pt idx="0">
+                  <c:v>20</c:v>
+                </c:pt>
+                <c:pt idx="1">
+                  <c:v>40</c:v>
+                </c:pt>
+                <c:pt idx="2">
+                  <c:v>45</c:v>
+                </c:pt>
+                <c:pt idx="3">
+                  <c:v>35</c:v>
+                </c:pt>
+                <c:pt idx="4">
+                  <c:v>30</c:v>
+                </c:pt>
+                <c:pt idx="5">
+                  <c:v>20</c:v>
+                </c:pt>
+                <c:pt idx="6">
+                  <c:v>80</c:v>
+                </c:pt>
+                <c:pt idx="7">
+                  <c:v>5</c:v>
+                </c:pt>
+                <c:pt idx="8">
+                  <c:v>5</c:v>
+                </c:pt>
+                <c:pt idx="9">
+                  <c:v>20</c:v>
+                </c:pt>
+                <c:pt idx="10">
+                  <c:v>10</c:v>
+                </c:pt>
+                <c:pt idx="11">
+                  <c:v>25</c:v>
+                </c:pt>
+                <c:pt idx="12">
+                  <c:v>5</c:v>
+                </c:pt>
+                <c:pt idx="13">
+                  <c:v>5</c:v>
+                </c:pt>
+                <c:pt idx="14">
+                  <c:v>5</c:v>
+                </c:pt>
+                <c:pt idx="15">
+                  <c:v>15</c:v>
+                </c:pt>
+                <c:pt idx="16">
+                  <c:v>8</c:v>
+                </c:pt>
+                <c:pt idx="17">
+                  <c:v>8</c:v>
+                </c:pt>
+                <c:pt idx="18">
+                  <c:v>9</c:v>
+                </c:pt>
+                <c:pt idx="19">
+                  <c:v>6</c:v>
+                </c:pt>
+              </c:numCache>
+            </c:numRef>
+          </c:yVal>
+          <c:smooth val="0"/>
+        </c:ser>
+        <c:ser>
+          <c:idx val="1"/>
+          <c:order val="1"/>
+          <c:tx>
+            <c:strRef>
+              <c:f>'User 6 Data'!$D$1</c:f>
+              <c:strCache>
+                <c:ptCount val="1"/>
+                <c:pt idx="0">
+                  <c:v>With Coach</c:v>
+                </c:pt>
+              </c:strCache>
+            </c:strRef>
+          </c:tx>
+          <c:spPr>
+            <a:ln w="19050" cap="rnd">
+              <a:noFill/>
+              <a:round/>
+            </a:ln>
+            <a:effectLst/>
+          </c:spPr>
+          <c:marker>
+            <c:symbol val="circle"/>
+            <c:size val="5"/>
+            <c:spPr>
+              <a:solidFill>
+                <a:schemeClr val="accent6">
+                  <a:lumMod val="75000"/>
+                </a:schemeClr>
+              </a:solidFill>
+              <a:ln w="9525">
+                <a:solidFill>
+                  <a:schemeClr val="accent6">
+                    <a:lumMod val="75000"/>
+                  </a:schemeClr>
+                </a:solidFill>
+              </a:ln>
+              <a:effectLst/>
+            </c:spPr>
+          </c:marker>
+          <c:xVal>
+            <c:numRef>
+              <c:f>'User 6 Data'!$B$22:$B$39</c:f>
+              <c:numCache>
+                <c:formatCode>General</c:formatCode>
+                <c:ptCount val="18"/>
+                <c:pt idx="0">
+                  <c:v>21</c:v>
+                </c:pt>
+                <c:pt idx="1">
+                  <c:v>22</c:v>
+                </c:pt>
+                <c:pt idx="2">
+                  <c:v>23</c:v>
+                </c:pt>
+                <c:pt idx="3">
+                  <c:v>24</c:v>
+                </c:pt>
+                <c:pt idx="4">
+                  <c:v>25</c:v>
+                </c:pt>
+                <c:pt idx="5">
+                  <c:v>26</c:v>
+                </c:pt>
+                <c:pt idx="6">
+                  <c:v>27</c:v>
+                </c:pt>
+                <c:pt idx="7">
+                  <c:v>28</c:v>
+                </c:pt>
+                <c:pt idx="8">
+                  <c:v>29</c:v>
+                </c:pt>
+                <c:pt idx="9">
+                  <c:v>30</c:v>
+                </c:pt>
+                <c:pt idx="10">
+                  <c:v>31</c:v>
+                </c:pt>
+                <c:pt idx="11">
+                  <c:v>32</c:v>
+                </c:pt>
+                <c:pt idx="12">
+                  <c:v>33</c:v>
+                </c:pt>
+                <c:pt idx="13">
+                  <c:v>34</c:v>
+                </c:pt>
+                <c:pt idx="14">
+                  <c:v>35</c:v>
+                </c:pt>
+                <c:pt idx="15">
+                  <c:v>36</c:v>
+                </c:pt>
+                <c:pt idx="16">
+                  <c:v>37</c:v>
+                </c:pt>
+                <c:pt idx="17">
+                  <c:v>38</c:v>
+                </c:pt>
+              </c:numCache>
+            </c:numRef>
+          </c:xVal>
+          <c:yVal>
+            <c:numRef>
+              <c:f>'User 6 Data'!$D$22:$D$39</c:f>
+              <c:numCache>
+                <c:formatCode>General</c:formatCode>
+                <c:ptCount val="18"/>
+                <c:pt idx="0">
+                  <c:v>12</c:v>
+                </c:pt>
+                <c:pt idx="1">
+                  <c:v>13</c:v>
+                </c:pt>
+                <c:pt idx="2">
+                  <c:v>5</c:v>
+                </c:pt>
+                <c:pt idx="3">
+                  <c:v>7</c:v>
+                </c:pt>
+                <c:pt idx="4">
+                  <c:v>7</c:v>
+                </c:pt>
+                <c:pt idx="5">
+                  <c:v>7</c:v>
+                </c:pt>
+                <c:pt idx="6">
+                  <c:v>5</c:v>
+                </c:pt>
+                <c:pt idx="7">
+                  <c:v>8</c:v>
+                </c:pt>
+                <c:pt idx="8">
+                  <c:v>7</c:v>
+                </c:pt>
+                <c:pt idx="9">
+                  <c:v>5</c:v>
+                </c:pt>
+                <c:pt idx="10">
+                  <c:v>8</c:v>
+                </c:pt>
+                <c:pt idx="11">
+                  <c:v>7</c:v>
+                </c:pt>
+                <c:pt idx="12">
+                  <c:v>9</c:v>
+                </c:pt>
+                <c:pt idx="13">
+                  <c:v>11</c:v>
+                </c:pt>
+                <c:pt idx="14">
+                  <c:v>20</c:v>
+                </c:pt>
+                <c:pt idx="15">
+                  <c:v>5</c:v>
+                </c:pt>
+                <c:pt idx="16">
+                  <c:v>7</c:v>
+                </c:pt>
+                <c:pt idx="17">
+                  <c:v>16</c:v>
+                </c:pt>
+              </c:numCache>
+            </c:numRef>
+          </c:yVal>
+          <c:smooth val="0"/>
+        </c:ser>
+        <c:dLbls>
+          <c:showLegendKey val="0"/>
+          <c:showVal val="0"/>
+          <c:showCatName val="0"/>
+          <c:showSerName val="0"/>
+          <c:showPercent val="0"/>
+          <c:showBubbleSize val="0"/>
+        </c:dLbls>
+        <c:axId val="297070136"/>
+        <c:axId val="297075624"/>
+      </c:scatterChart>
+      <c:valAx>
+        <c:axId val="297070136"/>
+        <c:scaling>
+          <c:orientation val="minMax"/>
+        </c:scaling>
+        <c:delete val="0"/>
+        <c:axPos val="b"/>
+        <c:majorGridlines>
+          <c:spPr>
+            <a:ln w="9525" cap="flat" cmpd="sng" algn="ctr">
+              <a:solidFill>
+                <a:schemeClr val="tx1">
+                  <a:lumMod val="15000"/>
+                  <a:lumOff val="85000"/>
+                </a:schemeClr>
+              </a:solidFill>
+              <a:round/>
+            </a:ln>
+            <a:effectLst/>
+          </c:spPr>
+        </c:majorGridlines>
+        <c:title>
+          <c:tx>
+            <c:rich>
+              <a:bodyPr rot="0" spcFirstLastPara="1" vertOverflow="ellipsis" vert="horz" wrap="square" anchor="ctr" anchorCtr="1"/>
+              <a:lstStyle/>
+              <a:p>
+                <a:pPr>
+                  <a:defRPr sz="1000" b="0" i="0" u="none" strike="noStrike" kern="1200" baseline="0">
+                    <a:solidFill>
+                      <a:schemeClr val="tx1">
+                        <a:lumMod val="65000"/>
+                        <a:lumOff val="35000"/>
+                      </a:schemeClr>
+                    </a:solidFill>
+                    <a:latin typeface="+mn-lt"/>
+                    <a:ea typeface="+mn-ea"/>
+                    <a:cs typeface="+mn-cs"/>
+                  </a:defRPr>
+                </a:pPr>
+                <a:r>
+                  <a:rPr lang="en-US"/>
+                  <a:t>Day of Study</a:t>
+                </a:r>
+              </a:p>
+            </c:rich>
+          </c:tx>
+          <c:overlay val="0"/>
+          <c:spPr>
+            <a:noFill/>
+            <a:ln>
+              <a:noFill/>
+            </a:ln>
+            <a:effectLst/>
+          </c:spPr>
+          <c:txPr>
+            <a:bodyPr rot="0" spcFirstLastPara="1" vertOverflow="ellipsis" vert="horz" wrap="square" anchor="ctr" anchorCtr="1"/>
+            <a:lstStyle/>
+            <a:p>
+              <a:pPr>
+                <a:defRPr sz="1000" b="0" i="0" u="none" strike="noStrike" kern="1200" baseline="0">
+                  <a:solidFill>
+                    <a:schemeClr val="tx1">
+                      <a:lumMod val="65000"/>
+                      <a:lumOff val="35000"/>
+                    </a:schemeClr>
+                  </a:solidFill>
+                  <a:latin typeface="+mn-lt"/>
+                  <a:ea typeface="+mn-ea"/>
+                  <a:cs typeface="+mn-cs"/>
+                </a:defRPr>
+              </a:pPr>
+              <a:endParaRPr lang="en-US"/>
+            </a:p>
+          </c:txPr>
+        </c:title>
+        <c:numFmt formatCode="General" sourceLinked="1"/>
+        <c:majorTickMark val="none"/>
+        <c:minorTickMark val="none"/>
+        <c:tickLblPos val="nextTo"/>
+        <c:spPr>
+          <a:noFill/>
+          <a:ln w="9525" cap="flat" cmpd="sng" algn="ctr">
+            <a:solidFill>
+              <a:schemeClr val="tx1">
+                <a:lumMod val="25000"/>
+                <a:lumOff val="75000"/>
+              </a:schemeClr>
+            </a:solidFill>
+            <a:round/>
+          </a:ln>
+          <a:effectLst/>
+        </c:spPr>
+        <c:txPr>
+          <a:bodyPr rot="-60000000" spcFirstLastPara="1" vertOverflow="ellipsis" vert="horz" wrap="square" anchor="ctr" anchorCtr="1"/>
+          <a:lstStyle/>
+          <a:p>
+            <a:pPr>
+              <a:defRPr sz="900" b="0" i="0" u="none" strike="noStrike" kern="1200" baseline="0">
+                <a:solidFill>
+                  <a:schemeClr val="tx1">
+                    <a:lumMod val="65000"/>
+                    <a:lumOff val="35000"/>
+                  </a:schemeClr>
+                </a:solidFill>
+                <a:latin typeface="+mn-lt"/>
+                <a:ea typeface="+mn-ea"/>
+                <a:cs typeface="+mn-cs"/>
+              </a:defRPr>
+            </a:pPr>
+            <a:endParaRPr lang="en-US"/>
+          </a:p>
+        </c:txPr>
+        <c:crossAx val="297075624"/>
+        <c:crosses val="autoZero"/>
+        <c:crossBetween val="midCat"/>
+      </c:valAx>
+      <c:valAx>
+        <c:axId val="297075624"/>
+        <c:scaling>
+          <c:orientation val="minMax"/>
+        </c:scaling>
+        <c:delete val="0"/>
+        <c:axPos val="l"/>
+        <c:majorGridlines>
+          <c:spPr>
+            <a:ln w="9525" cap="flat" cmpd="sng" algn="ctr">
+              <a:solidFill>
+                <a:schemeClr val="tx1">
+                  <a:lumMod val="15000"/>
+                  <a:lumOff val="85000"/>
+                </a:schemeClr>
+              </a:solidFill>
+              <a:round/>
+            </a:ln>
+            <a:effectLst/>
+          </c:spPr>
+        </c:majorGridlines>
+        <c:title>
+          <c:tx>
+            <c:rich>
+              <a:bodyPr rot="-5400000" spcFirstLastPara="1" vertOverflow="ellipsis" vert="horz" wrap="square" anchor="ctr" anchorCtr="1"/>
+              <a:lstStyle/>
+              <a:p>
+                <a:pPr>
+                  <a:defRPr sz="1000" b="0" i="0" u="none" strike="noStrike" kern="1200" baseline="0">
+                    <a:solidFill>
+                      <a:schemeClr val="tx1">
+                        <a:lumMod val="65000"/>
+                        <a:lumOff val="35000"/>
+                      </a:schemeClr>
+                    </a:solidFill>
+                    <a:latin typeface="+mn-lt"/>
+                    <a:ea typeface="+mn-ea"/>
+                    <a:cs typeface="+mn-cs"/>
+                  </a:defRPr>
+                </a:pPr>
+                <a:r>
+                  <a:rPr lang="en-US"/>
+                  <a:t>Time to fall asleep (minutes)</a:t>
+                </a:r>
+              </a:p>
+            </c:rich>
+          </c:tx>
+          <c:overlay val="0"/>
+          <c:spPr>
+            <a:noFill/>
+            <a:ln>
+              <a:noFill/>
+            </a:ln>
+            <a:effectLst/>
+          </c:spPr>
+          <c:txPr>
+            <a:bodyPr rot="-5400000" spcFirstLastPara="1" vertOverflow="ellipsis" vert="horz" wrap="square" anchor="ctr" anchorCtr="1"/>
+            <a:lstStyle/>
+            <a:p>
+              <a:pPr>
+                <a:defRPr sz="1000" b="0" i="0" u="none" strike="noStrike" kern="1200" baseline="0">
+                  <a:solidFill>
+                    <a:schemeClr val="tx1">
+                      <a:lumMod val="65000"/>
+                      <a:lumOff val="35000"/>
+                    </a:schemeClr>
+                  </a:solidFill>
+                  <a:latin typeface="+mn-lt"/>
+                  <a:ea typeface="+mn-ea"/>
+                  <a:cs typeface="+mn-cs"/>
+                </a:defRPr>
+              </a:pPr>
+              <a:endParaRPr lang="en-US"/>
+            </a:p>
+          </c:txPr>
+        </c:title>
+        <c:numFmt formatCode="General" sourceLinked="1"/>
+        <c:majorTickMark val="none"/>
+        <c:minorTickMark val="none"/>
+        <c:tickLblPos val="nextTo"/>
+        <c:spPr>
+          <a:noFill/>
+          <a:ln w="9525" cap="flat" cmpd="sng" algn="ctr">
+            <a:solidFill>
+              <a:schemeClr val="tx1">
+                <a:lumMod val="25000"/>
+                <a:lumOff val="75000"/>
+              </a:schemeClr>
+            </a:solidFill>
+            <a:round/>
+          </a:ln>
+          <a:effectLst/>
+        </c:spPr>
+        <c:txPr>
+          <a:bodyPr rot="-60000000" spcFirstLastPara="1" vertOverflow="ellipsis" vert="horz" wrap="square" anchor="ctr" anchorCtr="1"/>
+          <a:lstStyle/>
+          <a:p>
+            <a:pPr>
+              <a:defRPr sz="900" b="0" i="0" u="none" strike="noStrike" kern="1200" baseline="0">
+                <a:solidFill>
+                  <a:schemeClr val="tx1">
+                    <a:lumMod val="65000"/>
+                    <a:lumOff val="35000"/>
+                  </a:schemeClr>
+                </a:solidFill>
+                <a:latin typeface="+mn-lt"/>
+                <a:ea typeface="+mn-ea"/>
+                <a:cs typeface="+mn-cs"/>
+              </a:defRPr>
+            </a:pPr>
+            <a:endParaRPr lang="en-US"/>
+          </a:p>
+        </c:txPr>
+        <c:crossAx val="297070136"/>
+        <c:crosses val="autoZero"/>
+        <c:crossBetween val="midCat"/>
+      </c:valAx>
+      <c:spPr>
+        <a:noFill/>
+        <a:ln>
+          <a:noFill/>
+        </a:ln>
+        <a:effectLst/>
+      </c:spPr>
+    </c:plotArea>
+    <c:legend>
+      <c:legendPos val="b"/>
+      <c:overlay val="0"/>
+      <c:spPr>
+        <a:noFill/>
+        <a:ln>
+          <a:noFill/>
+        </a:ln>
+        <a:effectLst/>
+      </c:spPr>
+      <c:txPr>
+        <a:bodyPr rot="0" spcFirstLastPara="1" vertOverflow="ellipsis" vert="horz" wrap="square" anchor="ctr" anchorCtr="1"/>
+        <a:lstStyle/>
+        <a:p>
+          <a:pPr>
+            <a:defRPr sz="900" b="0" i="0" u="none" strike="noStrike" kern="1200" baseline="0">
+              <a:solidFill>
+                <a:schemeClr val="tx1">
+                  <a:lumMod val="65000"/>
+                  <a:lumOff val="35000"/>
+                </a:schemeClr>
+              </a:solidFill>
+              <a:latin typeface="+mn-lt"/>
+              <a:ea typeface="+mn-ea"/>
+              <a:cs typeface="+mn-cs"/>
+            </a:defRPr>
+          </a:pPr>
+          <a:endParaRPr lang="en-US"/>
+        </a:p>
+      </c:txPr>
+    </c:legend>
+    <c:plotVisOnly val="1"/>
+    <c:dispBlanksAs val="gap"/>
+    <c:showDLblsOverMax val="0"/>
+  </c:chart>
+  <c:spPr>
+    <a:solidFill>
+      <a:schemeClr val="bg1"/>
+    </a:solidFill>
+    <a:ln w="9525" cap="flat" cmpd="sng" algn="ctr">
+      <a:solidFill>
+        <a:schemeClr val="tx1">
+          <a:lumMod val="15000"/>
+          <a:lumOff val="85000"/>
+        </a:schemeClr>
+      </a:solidFill>
+      <a:round/>
+    </a:ln>
+    <a:effectLst/>
+  </c:spPr>
+  <c:txPr>
+    <a:bodyPr/>
+    <a:lstStyle/>
+    <a:p>
+      <a:pPr>
+        <a:defRPr/>
+      </a:pPr>
+      <a:endParaRPr lang="en-US"/>
+    </a:p>
+  </c:txPr>
+  <c:externalData r:id="rId3">
+    <c:autoUpdate val="0"/>
+  </c:externalData>
+</c:chartSpace>
+</file>
+
+<file path=word/charts/colors1.xml><?xml version="1.0" encoding="utf-8"?>
+<cs:colorStyle xmlns:cs="http://schemas.microsoft.com/office/drawing/2012/chartStyle" xmlns:a="http://schemas.openxmlformats.org/drawingml/2006/main" meth="cycle" id="10">
+  <a:schemeClr val="accent1"/>
+  <a:schemeClr val="accent2"/>
+  <a:schemeClr val="accent3"/>
+  <a:schemeClr val="accent4"/>
+  <a:schemeClr val="accent5"/>
+  <a:schemeClr val="accent6"/>
+  <cs:variation/>
+  <cs:variation>
+    <a:lumMod val="60000"/>
+  </cs:variation>
+  <cs:variation>
+    <a:lumMod val="80000"/>
+    <a:lumOff val="20000"/>
+  </cs:variation>
+  <cs:variation>
+    <a:lumMod val="80000"/>
+  </cs:variation>
+  <cs:variation>
+    <a:lumMod val="60000"/>
+    <a:lumOff val="40000"/>
+  </cs:variation>
+  <cs:variation>
+    <a:lumMod val="50000"/>
+  </cs:variation>
+  <cs:variation>
+    <a:lumMod val="70000"/>
+    <a:lumOff val="30000"/>
+  </cs:variation>
+  <cs:variation>
+    <a:lumMod val="70000"/>
+  </cs:variation>
+  <cs:variation>
+    <a:lumMod val="50000"/>
+    <a:lumOff val="50000"/>
+  </cs:variation>
+</cs:colorStyle>
+</file>
+
+<file path=word/charts/style1.xml><?xml version="1.0" encoding="utf-8"?>
+<cs:chartStyle xmlns:cs="http://schemas.microsoft.com/office/drawing/2012/chartStyle" xmlns:a="http://schemas.openxmlformats.org/drawingml/2006/main" id="240">
+  <cs:axisTitle>
+    <cs:lnRef idx="0"/>
+    <cs:fillRef idx="0"/>
+    <cs:effectRef idx="0"/>
+    <cs:fontRef idx="minor">
+      <a:schemeClr val="tx1">
+        <a:lumMod val="65000"/>
+        <a:lumOff val="35000"/>
+      </a:schemeClr>
+    </cs:fontRef>
+    <cs:defRPr sz="1000" kern="1200"/>
+  </cs:axisTitle>
+  <cs:categoryAxis>
+    <cs:lnRef idx="0"/>
+    <cs:fillRef idx="0"/>
+    <cs:effectRef idx="0"/>
+    <cs:fontRef idx="minor">
+      <a:schemeClr val="tx1">
+        <a:lumMod val="65000"/>
+        <a:lumOff val="35000"/>
+      </a:schemeClr>
+    </cs:fontRef>
+    <cs:spPr>
+      <a:ln w="9525" cap="flat" cmpd="sng" algn="ctr">
+        <a:solidFill>
+          <a:schemeClr val="tx1">
+            <a:lumMod val="25000"/>
+            <a:lumOff val="75000"/>
+          </a:schemeClr>
+        </a:solidFill>
+        <a:round/>
+      </a:ln>
+    </cs:spPr>
+    <cs:defRPr sz="900" kern="1200"/>
+  </cs:categoryAxis>
+  <cs:chartArea mods="allowNoFillOverride allowNoLineOverride">
+    <cs:lnRef idx="0"/>
+    <cs:fillRef idx="0"/>
+    <cs:effectRef idx="0"/>
+    <cs:fontRef idx="minor">
+      <a:schemeClr val="tx1"/>
+    </cs:fontRef>
+    <cs:spPr>
+      <a:solidFill>
+        <a:schemeClr val="bg1"/>
+      </a:solidFill>
+      <a:ln w="9525" cap="flat" cmpd="sng" algn="ctr">
+        <a:solidFill>
+          <a:schemeClr val="tx1">
+            <a:lumMod val="15000"/>
+            <a:lumOff val="85000"/>
+          </a:schemeClr>
+        </a:solidFill>
+        <a:round/>
+      </a:ln>
+    </cs:spPr>
+    <cs:defRPr sz="1000" kern="1200"/>
+  </cs:chartArea>
+  <cs:dataLabel>
+    <cs:lnRef idx="0"/>
+    <cs:fillRef idx="0"/>
+    <cs:effectRef idx="0"/>
+    <cs:fontRef idx="minor">
+      <a:schemeClr val="tx1">
+        <a:lumMod val="75000"/>
+        <a:lumOff val="25000"/>
+      </a:schemeClr>
+    </cs:fontRef>
+    <cs:defRPr sz="900" kern="1200"/>
+  </cs:dataLabel>
+  <cs:dataLabelCallout>
+    <cs:lnRef idx="0"/>
+    <cs:fillRef idx="0"/>
+    <cs:effectRef idx="0"/>
+    <cs:fontRef idx="minor">
+      <a:schemeClr val="dk1">
+        <a:lumMod val="65000"/>
+        <a:lumOff val="35000"/>
+      </a:schemeClr>
+    </cs:fontRef>
+    <cs:spPr>
+      <a:solidFill>
+        <a:schemeClr val="lt1"/>
+      </a:solidFill>
+      <a:ln>
+        <a:solidFill>
+          <a:schemeClr val="dk1">
+            <a:lumMod val="25000"/>
+            <a:lumOff val="75000"/>
+          </a:schemeClr>
+        </a:solidFill>
+      </a:ln>
+    </cs:spPr>
+    <cs:defRPr sz="900" kern="1200"/>
+    <cs:bodyPr rot="0" spcFirstLastPara="1" vertOverflow="clip" horzOverflow="clip" vert="horz" wrap="square" lIns="36576" tIns="18288" rIns="36576" bIns="18288" anchor="ctr" anchorCtr="1">
+      <a:spAutoFit/>
+    </cs:bodyPr>
+  </cs:dataLabelCallout>
+  <cs:dataPoint>
+    <cs:lnRef idx="0"/>
+    <cs:fillRef idx="1">
+      <cs:styleClr val="auto"/>
+    </cs:fillRef>
+    <cs:effectRef idx="0"/>
+    <cs:fontRef idx="minor">
+      <a:schemeClr val="tx1"/>
+    </cs:fontRef>
+  </cs:dataPoint>
+  <cs:dataPoint3D>
+    <cs:lnRef idx="0"/>
+    <cs:fillRef idx="1">
+      <cs:styleClr val="auto"/>
+    </cs:fillRef>
+    <cs:effectRef idx="0"/>
+    <cs:fontRef idx="minor">
+      <a:schemeClr val="tx1"/>
+    </cs:fontRef>
+  </cs:dataPoint3D>
+  <cs:dataPointLine>
+    <cs:lnRef idx="0">
+      <cs:styleClr val="auto"/>
+    </cs:lnRef>
+    <cs:fillRef idx="1"/>
+    <cs:effectRef idx="0"/>
+    <cs:fontRef idx="minor">
+      <a:schemeClr val="tx1"/>
+    </cs:fontRef>
+    <cs:spPr>
+      <a:ln w="19050" cap="rnd">
+        <a:solidFill>
+          <a:schemeClr val="phClr"/>
+        </a:solidFill>
+        <a:round/>
+      </a:ln>
+    </cs:spPr>
+  </cs:dataPointLine>
+  <cs:dataPointMarker>
+    <cs:lnRef idx="0">
+      <cs:styleClr val="auto"/>
+    </cs:lnRef>
+    <cs:fillRef idx="1">
+      <cs:styleClr val="auto"/>
+    </cs:fillRef>
+    <cs:effectRef idx="0"/>
+    <cs:fontRef idx="minor">
+      <a:schemeClr val="tx1"/>
+    </cs:fontRef>
+    <cs:spPr>
+      <a:ln w="9525">
+        <a:solidFill>
+          <a:schemeClr val="phClr"/>
+        </a:solidFill>
+      </a:ln>
+    </cs:spPr>
+  </cs:dataPointMarker>
+  <cs:dataPointMarkerLayout symbol="circle" size="5"/>
+  <cs:dataPointWireframe>
+    <cs:lnRef idx="0">
+      <cs:styleClr val="auto"/>
+    </cs:lnRef>
+    <cs:fillRef idx="0"/>
+    <cs:effectRef idx="0"/>
+    <cs:fontRef idx="minor">
+      <a:schemeClr val="dk1"/>
+    </cs:fontRef>
+    <cs:spPr>
+      <a:ln w="9525" cap="rnd">
+        <a:solidFill>
+          <a:schemeClr val="phClr"/>
+        </a:solidFill>
+        <a:round/>
+      </a:ln>
+    </cs:spPr>
+  </cs:dataPointWireframe>
+  <cs:dataTable>
+    <cs:lnRef idx="0"/>
+    <cs:fillRef idx="0"/>
+    <cs:effectRef idx="0"/>
+    <cs:fontRef idx="minor">
+      <a:schemeClr val="tx1">
+        <a:lumMod val="65000"/>
+        <a:lumOff val="35000"/>
+      </a:schemeClr>
+    </cs:fontRef>
+    <cs:spPr>
+      <a:noFill/>
+      <a:ln w="9525" cap="flat" cmpd="sng" algn="ctr">
+        <a:solidFill>
+          <a:schemeClr val="tx1">
+            <a:lumMod val="15000"/>
+            <a:lumOff val="85000"/>
+          </a:schemeClr>
+        </a:solidFill>
+        <a:round/>
+      </a:ln>
+    </cs:spPr>
+    <cs:defRPr sz="900" kern="1200"/>
+  </cs:dataTable>
+  <cs:downBar>
+    <cs:lnRef idx="0"/>
+    <cs:fillRef idx="0"/>
+    <cs:effectRef idx="0"/>
+    <cs:fontRef idx="minor">
+      <a:schemeClr val="tx1"/>
+    </cs:fontRef>
+    <cs:spPr>
+      <a:solidFill>
+        <a:schemeClr val="dk1">
+          <a:lumMod val="75000"/>
+          <a:lumOff val="25000"/>
+        </a:schemeClr>
+      </a:solidFill>
+      <a:ln w="9525" cap="flat" cmpd="sng" algn="ctr">
+        <a:solidFill>
+          <a:schemeClr val="tx1">
+            <a:lumMod val="65000"/>
+            <a:lumOff val="35000"/>
+          </a:schemeClr>
+        </a:solidFill>
+        <a:round/>
+      </a:ln>
+    </cs:spPr>
+  </cs:downBar>
+  <cs:dropLine>
+    <cs:lnRef idx="0"/>
+    <cs:fillRef idx="0"/>
+    <cs:effectRef idx="0"/>
+    <cs:fontRef idx="minor">
+      <a:schemeClr val="tx1"/>
+    </cs:fontRef>
+    <cs:spPr>
+      <a:ln w="9525" cap="flat" cmpd="sng" algn="ctr">
+        <a:solidFill>
+          <a:schemeClr val="tx1">
+            <a:lumMod val="35000"/>
+            <a:lumOff val="65000"/>
+          </a:schemeClr>
+        </a:solidFill>
+        <a:round/>
+      </a:ln>
+    </cs:spPr>
+  </cs:dropLine>
+  <cs:errorBar>
+    <cs:lnRef idx="0"/>
+    <cs:fillRef idx="0"/>
+    <cs:effectRef idx="0"/>
+    <cs:fontRef idx="minor">
+      <a:schemeClr val="tx1"/>
+    </cs:fontRef>
+    <cs:spPr>
+      <a:ln w="9525" cap="flat" cmpd="sng" algn="ctr">
+        <a:solidFill>
+          <a:schemeClr val="tx1">
+            <a:lumMod val="65000"/>
+            <a:lumOff val="35000"/>
+          </a:schemeClr>
+        </a:solidFill>
+        <a:round/>
+      </a:ln>
+    </cs:spPr>
+  </cs:errorBar>
+  <cs:floor>
+    <cs:lnRef idx="0"/>
+    <cs:fillRef idx="0"/>
+    <cs:effectRef idx="0"/>
+    <cs:fontRef idx="minor">
+      <a:schemeClr val="tx1"/>
+    </cs:fontRef>
+    <cs:spPr>
+      <a:noFill/>
+      <a:ln>
+        <a:noFill/>
+      </a:ln>
+    </cs:spPr>
+  </cs:floor>
+  <cs:gridlineMajor>
+    <cs:lnRef idx="0"/>
+    <cs:fillRef idx="0"/>
+    <cs:effectRef idx="0"/>
+    <cs:fontRef idx="minor">
+      <a:schemeClr val="tx1"/>
+    </cs:fontRef>
+    <cs:spPr>
+      <a:ln w="9525" cap="flat" cmpd="sng" algn="ctr">
+        <a:solidFill>
+          <a:schemeClr val="tx1">
+            <a:lumMod val="15000"/>
+            <a:lumOff val="85000"/>
+          </a:schemeClr>
+        </a:solidFill>
+        <a:round/>
+      </a:ln>
+    </cs:spPr>
+  </cs:gridlineMajor>
+  <cs:gridlineMinor>
+    <cs:lnRef idx="0"/>
+    <cs:fillRef idx="0"/>
+    <cs:effectRef idx="0"/>
+    <cs:fontRef idx="minor">
+      <a:schemeClr val="tx1"/>
+    </cs:fontRef>
+    <cs:spPr>
+      <a:ln w="9525" cap="flat" cmpd="sng" algn="ctr">
+        <a:solidFill>
+          <a:schemeClr val="tx1">
+            <a:lumMod val="5000"/>
+            <a:lumOff val="95000"/>
+          </a:schemeClr>
+        </a:solidFill>
+        <a:round/>
+      </a:ln>
+    </cs:spPr>
+  </cs:gridlineMinor>
+  <cs:hiLoLine>
+    <cs:lnRef idx="0"/>
+    <cs:fillRef idx="0"/>
+    <cs:effectRef idx="0"/>
+    <cs:fontRef idx="minor">
+      <a:schemeClr val="tx1"/>
+    </cs:fontRef>
+    <cs:spPr>
+      <a:ln w="9525" cap="flat" cmpd="sng" algn="ctr">
+        <a:solidFill>
+          <a:schemeClr val="tx1">
+            <a:lumMod val="50000"/>
+            <a:lumOff val="50000"/>
+          </a:schemeClr>
+        </a:solidFill>
+        <a:round/>
+      </a:ln>
+    </cs:spPr>
+  </cs:hiLoLine>
+  <cs:leaderLine>
+    <cs:lnRef idx="0"/>
+    <cs:fillRef idx="0"/>
+    <cs:effectRef idx="0"/>
+    <cs:fontRef idx="minor">
+      <a:schemeClr val="tx1"/>
+    </cs:fontRef>
+    <cs:spPr>
+      <a:ln w="9525" cap="flat" cmpd="sng" algn="ctr">
+        <a:solidFill>
+          <a:schemeClr val="tx1">
+            <a:lumMod val="35000"/>
+            <a:lumOff val="65000"/>
+          </a:schemeClr>
+        </a:solidFill>
+        <a:round/>
+      </a:ln>
+    </cs:spPr>
+  </cs:leaderLine>
+  <cs:legend>
+    <cs:lnRef idx="0"/>
+    <cs:fillRef idx="0"/>
+    <cs:effectRef idx="0"/>
+    <cs:fontRef idx="minor">
+      <a:schemeClr val="tx1">
+        <a:lumMod val="65000"/>
+        <a:lumOff val="35000"/>
+      </a:schemeClr>
+    </cs:fontRef>
+    <cs:defRPr sz="900" kern="1200"/>
+  </cs:legend>
+  <cs:plotArea mods="allowNoFillOverride allowNoLineOverride">
+    <cs:lnRef idx="0"/>
+    <cs:fillRef idx="0"/>
+    <cs:effectRef idx="0"/>
+    <cs:fontRef idx="minor">
+      <a:schemeClr val="tx1"/>
+    </cs:fontRef>
+  </cs:plotArea>
+  <cs:plotArea3D mods="allowNoFillOverride allowNoLineOverride">
+    <cs:lnRef idx="0"/>
+    <cs:fillRef idx="0"/>
+    <cs:effectRef idx="0"/>
+    <cs:fontRef idx="minor">
+      <a:schemeClr val="tx1"/>
+    </cs:fontRef>
+  </cs:plotArea3D>
+  <cs:seriesAxis>
+    <cs:lnRef idx="0"/>
+    <cs:fillRef idx="0"/>
+    <cs:effectRef idx="0"/>
+    <cs:fontRef idx="minor">
+      <a:schemeClr val="tx1">
+        <a:lumMod val="65000"/>
+        <a:lumOff val="35000"/>
+      </a:schemeClr>
+    </cs:fontRef>
+    <cs:defRPr sz="900" kern="1200"/>
+  </cs:seriesAxis>
+  <cs:seriesLine>
+    <cs:lnRef idx="0"/>
+    <cs:fillRef idx="0"/>
+    <cs:effectRef idx="0"/>
+    <cs:fontRef idx="minor">
+      <a:schemeClr val="tx1"/>
+    </cs:fontRef>
+    <cs:spPr>
+      <a:ln w="9525" cap="flat" cmpd="sng" algn="ctr">
+        <a:solidFill>
+          <a:schemeClr val="tx1">
+            <a:lumMod val="35000"/>
+            <a:lumOff val="65000"/>
+          </a:schemeClr>
+        </a:solidFill>
+        <a:round/>
+      </a:ln>
+    </cs:spPr>
+  </cs:seriesLine>
+  <cs:title>
+    <cs:lnRef idx="0"/>
+    <cs:fillRef idx="0"/>
+    <cs:effectRef idx="0"/>
+    <cs:fontRef idx="minor">
+      <a:schemeClr val="tx1">
+        <a:lumMod val="65000"/>
+        <a:lumOff val="35000"/>
+      </a:schemeClr>
+    </cs:fontRef>
+    <cs:defRPr sz="1400" b="0" kern="1200" spc="0" baseline="0"/>
+  </cs:title>
+  <cs:trendline>
+    <cs:lnRef idx="0">
+      <cs:styleClr val="auto"/>
+    </cs:lnRef>
+    <cs:fillRef idx="0"/>
+    <cs:effectRef idx="0"/>
+    <cs:fontRef idx="minor">
+      <a:schemeClr val="tx1"/>
+    </cs:fontRef>
+    <cs:spPr>
+      <a:ln w="19050" cap="rnd">
+        <a:solidFill>
+          <a:schemeClr val="phClr"/>
+        </a:solidFill>
+        <a:prstDash val="sysDot"/>
+      </a:ln>
+    </cs:spPr>
+  </cs:trendline>
+  <cs:trendlineLabel>
+    <cs:lnRef idx="0"/>
+    <cs:fillRef idx="0"/>
+    <cs:effectRef idx="0"/>
+    <cs:fontRef idx="minor">
+      <a:schemeClr val="tx1">
+        <a:lumMod val="65000"/>
+        <a:lumOff val="35000"/>
+      </a:schemeClr>
+    </cs:fontRef>
+    <cs:defRPr sz="900" kern="1200"/>
+  </cs:trendlineLabel>
+  <cs:upBar>
+    <cs:lnRef idx="0"/>
+    <cs:fillRef idx="0"/>
+    <cs:effectRef idx="0"/>
+    <cs:fontRef idx="minor">
+      <a:schemeClr val="tx1"/>
+    </cs:fontRef>
+    <cs:spPr>
+      <a:solidFill>
+        <a:schemeClr val="lt1"/>
+      </a:solidFill>
+      <a:ln w="9525" cap="flat" cmpd="sng" algn="ctr">
+        <a:solidFill>
+          <a:schemeClr val="tx1">
+            <a:lumMod val="65000"/>
+            <a:lumOff val="35000"/>
+          </a:schemeClr>
+        </a:solidFill>
+        <a:round/>
+      </a:ln>
+    </cs:spPr>
+  </cs:upBar>
+  <cs:valueAxis>
+    <cs:lnRef idx="0"/>
+    <cs:fillRef idx="0"/>
+    <cs:effectRef idx="0"/>
+    <cs:fontRef idx="minor">
+      <a:schemeClr val="tx1">
+        <a:lumMod val="65000"/>
+        <a:lumOff val="35000"/>
+      </a:schemeClr>
+    </cs:fontRef>
+    <cs:spPr>
+      <a:ln w="9525" cap="flat" cmpd="sng" algn="ctr">
+        <a:solidFill>
+          <a:schemeClr val="tx1">
+            <a:lumMod val="25000"/>
+            <a:lumOff val="75000"/>
+          </a:schemeClr>
+        </a:solidFill>
+        <a:round/>
+      </a:ln>
+    </cs:spPr>
+    <cs:defRPr sz="900" kern="1200"/>
+  </cs:valueAxis>
+  <cs:wall>
+    <cs:lnRef idx="0"/>
+    <cs:fillRef idx="0"/>
+    <cs:effectRef idx="0"/>
+    <cs:fontRef idx="minor">
+      <a:schemeClr val="tx1"/>
+    </cs:fontRef>
+    <cs:spPr>
+      <a:noFill/>
+      <a:ln>
+        <a:noFill/>
+      </a:ln>
+    </cs:spPr>
+  </cs:wall>
+</cs:chartStyle>
+</file>
+
 <file path=word/theme/theme1.xml><?xml version="1.0" encoding="utf-8"?>
 <a:theme xmlns:a="http://schemas.openxmlformats.org/drawingml/2006/main" name="Office Theme">
   <a:themeElements>

</xml_diff>